<commit_message>
nen chesesa csv writing
</commit_message>
<xml_diff>
--- a/assets/assetTracker.docx
+++ b/assets/assetTracker.docx
@@ -8,21 +8,60 @@
           <w:lang w:val="en-US"/>
         </w:rPr>
       </w:pPr>
-      <w:hyperlink r:id="rId4" w:history="1">
-        <w:r>
-          <w:rPr>
-            <w:rStyle w:val="Hyperlink"/>
-            <w:lang w:val="en-US"/>
-          </w:rPr>
-          <w:t>birds.csv</w:t>
-        </w:r>
-      </w:hyperlink>
+      <w:r>
+        <w:fldChar w:fldCharType="begin"/>
+      </w:r>
+      <w:r>
+        <w:instrText xml:space="preserve"> HYPERLINK "https://www.kaggle.com/datasets/thepushkarp/common-bird-names" </w:instrText>
+      </w:r>
+      <w:r>
+        <w:fldChar w:fldCharType="separate"/>
+      </w:r>
+      <w:r>
+        <w:rPr>
+          <w:rStyle w:val="Hyperlink"/>
+          <w:lang w:val="en-US"/>
+        </w:rPr>
+        <w:t>birds.csv</w:t>
+      </w:r>
+      <w:r>
+        <w:rPr>
+          <w:rStyle w:val="Hyperlink"/>
+          <w:lang w:val="en-US"/>
+        </w:rPr>
+        <w:fldChar w:fldCharType="end"/>
+      </w:r>
       <w:r>
         <w:rPr>
           <w:lang w:val="en-US"/>
         </w:rPr>
         <w:t xml:space="preserve"> </w:t>
       </w:r>
+    </w:p>
+    <w:p>
+      <w:pPr>
+        <w:rPr>
+          <w:lang w:val="en-US"/>
+        </w:rPr>
+      </w:pPr>
+      <w:hyperlink r:id="rId4" w:history="1">
+        <w:proofErr w:type="spellStart"/>
+        <w:r>
+          <w:rPr>
+            <w:rStyle w:val="Hyperlink"/>
+            <w:lang w:val="en-US"/>
+          </w:rPr>
+          <w:t>DCPP_Group_Assignment</w:t>
+        </w:r>
+        <w:proofErr w:type="spellEnd"/>
+      </w:hyperlink>
+    </w:p>
+    <w:p>
+      <w:pPr>
+        <w:rPr>
+          <w:lang w:val="en-US"/>
+        </w:rPr>
+      </w:pPr>
     </w:p>
     <w:sectPr>
       <w:pgSz w:w="11906" w:h="16838"/>

</xml_diff>